<commit_message>
Included a UML package in the solution and updated use cases doc.
</commit_message>
<xml_diff>
--- a/Artifacts/Use Cases.docx
+++ b/Artifacts/Use Cases.docx
@@ -118,19 +118,42 @@
           <w:tcPr>
             <w:tcW w:w="2444" w:type="dxa"/>
           </w:tcPr>
-          <w:p/>
+          <w:p>
+            <w:r>
+              <w:t>04-12-2012</w:t>
+            </w:r>
+          </w:p>
         </w:tc>
         <w:tc>
           <w:tcPr>
             <w:tcW w:w="2445" w:type="dxa"/>
           </w:tcPr>
-          <w:p/>
+          <w:p>
+            <w:proofErr w:type="spellStart"/>
+            <w:r>
+              <w:t>Details</w:t>
+            </w:r>
+            <w:proofErr w:type="spellEnd"/>
+            <w:r>
+              <w:t xml:space="preserve"> and diagram</w:t>
+            </w:r>
+            <w:r>
+              <w:rPr>
+                <w:rStyle w:val="Fodnotehenvisning"/>
+              </w:rPr>
+              <w:footnoteReference w:id="1"/>
+            </w:r>
+          </w:p>
         </w:tc>
         <w:tc>
           <w:tcPr>
             <w:tcW w:w="2445" w:type="dxa"/>
           </w:tcPr>
-          <w:p/>
+          <w:p>
+            <w:r>
+              <w:t>Christian</w:t>
+            </w:r>
+          </w:p>
         </w:tc>
       </w:tr>
       <w:tr>
@@ -184,14 +207,165 @@
           <w:lang w:val="en-US"/>
         </w:rPr>
       </w:pPr>
+      <w:r>
+        <w:rPr>
+          <w:lang w:val="en-US"/>
+        </w:rPr>
+        <w:t>Use cases</w:t>
+      </w:r>
+    </w:p>
+    <w:p>
+      <w:pPr>
+        <w:pStyle w:val="Undertitel"/>
+        <w:rPr>
+          <w:lang w:val="en-US"/>
+        </w:rPr>
+      </w:pPr>
+      <w:r>
+        <w:rPr>
+          <w:lang w:val="en-US"/>
+        </w:rPr>
+        <w:t>Create new document</w:t>
+      </w:r>
+    </w:p>
+    <w:p>
+      <w:pPr>
+        <w:pStyle w:val="Undertitel"/>
+        <w:rPr>
+          <w:rFonts w:asciiTheme="minorHAnsi" w:eastAsiaTheme="minorEastAsia" w:hAnsiTheme="minorHAnsi" w:cstheme="minorBidi"/>
+          <w:i w:val="0"/>
+          <w:iCs w:val="0"/>
+          <w:color w:val="auto"/>
+          <w:spacing w:val="0"/>
+          <w:sz w:val="22"/>
+          <w:szCs w:val="22"/>
+          <w:lang w:val="en-US" w:eastAsia="ja-JP"/>
+        </w:rPr>
+      </w:pPr>
+      <w:r>
+        <w:rPr>
+          <w:rFonts w:asciiTheme="minorHAnsi" w:eastAsiaTheme="minorEastAsia" w:hAnsiTheme="minorHAnsi" w:cstheme="minorBidi"/>
+          <w:i w:val="0"/>
+          <w:iCs w:val="0"/>
+          <w:color w:val="auto"/>
+          <w:spacing w:val="0"/>
+          <w:sz w:val="22"/>
+          <w:szCs w:val="22"/>
+          <w:lang w:val="en-US" w:eastAsia="ja-JP"/>
+        </w:rPr>
+        <w:t>A user creates a new document and it appears in the explorer, and the user should be taken to the new document.</w:t>
+      </w:r>
+    </w:p>
+    <w:p>
+      <w:pPr>
+        <w:pStyle w:val="Undertitel"/>
+        <w:rPr>
+          <w:rFonts w:asciiTheme="minorHAnsi" w:eastAsiaTheme="minorEastAsia" w:hAnsiTheme="minorHAnsi" w:cstheme="minorBidi"/>
+          <w:i w:val="0"/>
+          <w:iCs w:val="0"/>
+          <w:color w:val="auto"/>
+          <w:spacing w:val="0"/>
+          <w:sz w:val="22"/>
+          <w:szCs w:val="22"/>
+          <w:lang w:val="en-US" w:eastAsia="ja-JP"/>
+        </w:rPr>
+      </w:pPr>
+      <w:r>
+        <w:rPr>
+          <w:rFonts w:asciiTheme="minorHAnsi" w:eastAsiaTheme="minorEastAsia" w:hAnsiTheme="minorHAnsi" w:cstheme="minorBidi"/>
+          <w:i w:val="0"/>
+          <w:iCs w:val="0"/>
+          <w:color w:val="auto"/>
+          <w:spacing w:val="0"/>
+          <w:sz w:val="22"/>
+          <w:szCs w:val="22"/>
+          <w:lang w:val="en-US" w:eastAsia="ja-JP"/>
+        </w:rPr>
+        <w:t>The system will create some meta-properties such as an initial filename, and some text in the document, creating a new document should also take the user to their new document so they can start editing.</w:t>
+      </w:r>
+    </w:p>
+    <w:p>
+      <w:pPr>
+        <w:pStyle w:val="Undertitel"/>
+        <w:rPr>
+          <w:lang w:val="en-US"/>
+        </w:rPr>
+      </w:pPr>
+      <w:r>
+        <w:rPr>
+          <w:lang w:val="en-US"/>
+        </w:rPr>
+        <w:t>Change the name of a document</w:t>
+      </w:r>
+    </w:p>
+    <w:p>
+      <w:pPr>
+        <w:pStyle w:val="Undertitel"/>
+        <w:rPr>
+          <w:rFonts w:asciiTheme="minorHAnsi" w:eastAsiaTheme="minorEastAsia" w:hAnsiTheme="minorHAnsi" w:cstheme="minorBidi"/>
+          <w:i w:val="0"/>
+          <w:iCs w:val="0"/>
+          <w:color w:val="auto"/>
+          <w:spacing w:val="0"/>
+          <w:sz w:val="22"/>
+          <w:szCs w:val="22"/>
+          <w:lang w:val="en-US" w:eastAsia="ja-JP"/>
+        </w:rPr>
+      </w:pPr>
+      <w:r>
+        <w:rPr>
+          <w:rFonts w:asciiTheme="minorHAnsi" w:eastAsiaTheme="minorEastAsia" w:hAnsiTheme="minorHAnsi" w:cstheme="minorBidi"/>
+          <w:i w:val="0"/>
+          <w:iCs w:val="0"/>
+          <w:color w:val="auto"/>
+          <w:spacing w:val="0"/>
+          <w:sz w:val="22"/>
+          <w:szCs w:val="22"/>
+          <w:lang w:val="en-US" w:eastAsia="ja-JP"/>
+        </w:rPr>
+        <w:t>Simply changes the name of the document to the desired name, which also should appear in the explorer, and be updated in the underlying data stora</w:t>
+      </w:r>
+      <w:r>
+        <w:rPr>
+          <w:rFonts w:asciiTheme="minorHAnsi" w:eastAsiaTheme="minorEastAsia" w:hAnsiTheme="minorHAnsi" w:cstheme="minorBidi"/>
+          <w:i w:val="0"/>
+          <w:iCs w:val="0"/>
+          <w:color w:val="auto"/>
+          <w:spacing w:val="0"/>
+          <w:sz w:val="22"/>
+          <w:szCs w:val="22"/>
+          <w:lang w:val="en-US" w:eastAsia="ja-JP"/>
+        </w:rPr>
+        <w:t>ge, so that the data is consistent.</w:t>
+      </w:r>
+    </w:p>
+    <w:p>
+      <w:pPr>
+        <w:rPr>
+          <w:lang w:val="en-US"/>
+        </w:rPr>
+      </w:pPr>
+      <w:r>
+        <w:rPr>
+          <w:lang w:val="en-US"/>
+        </w:rPr>
+        <w:t>Precondition:</w:t>
+      </w:r>
+    </w:p>
+    <w:p>
+      <w:pPr>
+        <w:rPr>
+          <w:lang w:val="en-US"/>
+        </w:rPr>
+      </w:pPr>
+      <w:r>
+        <w:rPr>
+          <w:lang w:val="en-US"/>
+        </w:rPr>
+        <w:t>The user must have access and rights to a document.</w:t>
+      </w:r>
       <w:bookmarkStart w:id="0" w:name="_GoBack"/>
       <w:bookmarkEnd w:id="0"/>
-      <w:r>
-        <w:rPr>
-          <w:lang w:val="en-US"/>
-        </w:rPr>
-        <w:t>Use cases</w:t>
-      </w:r>
     </w:p>
     <w:p>
       <w:pPr>
@@ -204,20 +378,20 @@
         <w:rPr>
           <w:lang w:val="en-US"/>
         </w:rPr>
-        <w:t>Create new document</w:t>
-      </w:r>
-    </w:p>
-    <w:p>
-      <w:pPr>
-        <w:rPr>
-          <w:lang w:val="en-US"/>
-        </w:rPr>
-      </w:pPr>
-      <w:r>
-        <w:rPr>
-          <w:lang w:val="en-US"/>
-        </w:rPr>
-        <w:t>A user creates a new document and it appears in the explorer, and the user should be taken to the new document.</w:t>
+        <w:t>Delete a document</w:t>
+      </w:r>
+    </w:p>
+    <w:p>
+      <w:pPr>
+        <w:rPr>
+          <w:lang w:val="en-US"/>
+        </w:rPr>
+      </w:pPr>
+      <w:r>
+        <w:rPr>
+          <w:lang w:val="en-US"/>
+        </w:rPr>
+        <w:t>The user deletes a document that it has the rights to.</w:t>
       </w:r>
     </w:p>
     <w:p>
@@ -231,20 +405,20 @@
         <w:rPr>
           <w:lang w:val="en-US"/>
         </w:rPr>
-        <w:t>Change the name of a document</w:t>
-      </w:r>
-    </w:p>
-    <w:p>
-      <w:pPr>
-        <w:rPr>
-          <w:lang w:val="en-US"/>
-        </w:rPr>
-      </w:pPr>
-      <w:r>
-        <w:rPr>
-          <w:lang w:val="en-US"/>
-        </w:rPr>
-        <w:t>Simply changes the name of the document to the desired name, which also should appear in the explorer</w:t>
+        <w:t xml:space="preserve">Save a document </w:t>
+      </w:r>
+    </w:p>
+    <w:p>
+      <w:pPr>
+        <w:rPr>
+          <w:lang w:val="en-US"/>
+        </w:rPr>
+      </w:pPr>
+      <w:r>
+        <w:rPr>
+          <w:lang w:val="en-US"/>
+        </w:rPr>
+        <w:t>Saves the document and updates the underlying storage by merging the new file with the old one</w:t>
       </w:r>
     </w:p>
     <w:p>
@@ -258,20 +432,20 @@
         <w:rPr>
           <w:lang w:val="en-US"/>
         </w:rPr>
-        <w:t>Delete a document</w:t>
-      </w:r>
-    </w:p>
-    <w:p>
-      <w:pPr>
-        <w:rPr>
-          <w:lang w:val="en-US"/>
-        </w:rPr>
-      </w:pPr>
-      <w:r>
-        <w:rPr>
-          <w:lang w:val="en-US"/>
-        </w:rPr>
-        <w:t>The user deletes a document that it has the rights to.</w:t>
+        <w:t>Open a document</w:t>
+      </w:r>
+    </w:p>
+    <w:p>
+      <w:pPr>
+        <w:rPr>
+          <w:lang w:val="en-US"/>
+        </w:rPr>
+      </w:pPr>
+      <w:r>
+        <w:rPr>
+          <w:lang w:val="en-US"/>
+        </w:rPr>
+        <w:t>The user clicks on the document in the explorer and it is opened in a window for the user to edit/view.</w:t>
       </w:r>
     </w:p>
     <w:p>
@@ -285,20 +459,20 @@
         <w:rPr>
           <w:lang w:val="en-US"/>
         </w:rPr>
-        <w:t xml:space="preserve">Save a document </w:t>
-      </w:r>
-    </w:p>
-    <w:p>
-      <w:pPr>
-        <w:rPr>
-          <w:lang w:val="en-US"/>
-        </w:rPr>
-      </w:pPr>
-      <w:r>
-        <w:rPr>
-          <w:lang w:val="en-US"/>
-        </w:rPr>
-        <w:t>Saves the document and updates the underlying storage by merging the new file with the old one</w:t>
+        <w:t>Share a document with another user(s)</w:t>
+      </w:r>
+    </w:p>
+    <w:p>
+      <w:pPr>
+        <w:rPr>
+          <w:lang w:val="en-US"/>
+        </w:rPr>
+      </w:pPr>
+      <w:r>
+        <w:rPr>
+          <w:lang w:val="en-US"/>
+        </w:rPr>
+        <w:t>A user can choose to share a document it has the rights to, with another user so that they both can edit in the same document.</w:t>
       </w:r>
     </w:p>
     <w:p>
@@ -312,60 +486,7 @@
         <w:rPr>
           <w:lang w:val="en-US"/>
         </w:rPr>
-        <w:t>Open a document</w:t>
-      </w:r>
-    </w:p>
-    <w:p>
-      <w:pPr>
-        <w:rPr>
-          <w:lang w:val="en-US"/>
-        </w:rPr>
-      </w:pPr>
-      <w:r>
-        <w:rPr>
-          <w:lang w:val="en-US"/>
-        </w:rPr>
-        <w:t>The user clicks on the document in the explorer and it is opened in a window for the user to edit/view.</w:t>
-      </w:r>
-    </w:p>
-    <w:p>
-      <w:pPr>
-        <w:pStyle w:val="Undertitel"/>
-        <w:rPr>
-          <w:lang w:val="en-US"/>
-        </w:rPr>
-      </w:pPr>
-      <w:r>
-        <w:rPr>
-          <w:lang w:val="en-US"/>
-        </w:rPr>
-        <w:t>Share a document with another user(s)</w:t>
-      </w:r>
-    </w:p>
-    <w:p>
-      <w:pPr>
-        <w:rPr>
-          <w:lang w:val="en-US"/>
-        </w:rPr>
-      </w:pPr>
-      <w:r>
-        <w:rPr>
-          <w:lang w:val="en-US"/>
-        </w:rPr>
-        <w:t>A user can choose to share a document it has the rights to, with another user so that they both can edit in the same document.</w:t>
-      </w:r>
-    </w:p>
-    <w:p>
-      <w:pPr>
-        <w:pStyle w:val="Undertitel"/>
-        <w:rPr>
-          <w:lang w:val="en-US"/>
-        </w:rPr>
-      </w:pPr>
-      <w:r>
-        <w:rPr>
-          <w:lang w:val="en-US"/>
-        </w:rPr>
+        <w:lastRenderedPageBreak/>
         <w:t>View all documents user has permission to edit</w:t>
       </w:r>
     </w:p>
@@ -424,6 +545,78 @@
     </w:sectPr>
   </w:body>
 </w:document>
+</file>
+
+<file path=word/endnotes.xml><?xml version="1.0" encoding="utf-8"?>
+<w:endnotes xmlns:wpc="http://schemas.microsoft.com/office/word/2010/wordprocessingCanvas" xmlns:mc="http://schemas.openxmlformats.org/markup-compatibility/2006" xmlns:o="urn:schemas-microsoft-com:office:office" xmlns:r="http://schemas.openxmlformats.org/officeDocument/2006/relationships" xmlns:m="http://schemas.openxmlformats.org/officeDocument/2006/math" xmlns:v="urn:schemas-microsoft-com:vml" xmlns:wp14="http://schemas.microsoft.com/office/word/2010/wordprocessingDrawing" xmlns:wp="http://schemas.openxmlformats.org/drawingml/2006/wordprocessingDrawing" xmlns:w10="urn:schemas-microsoft-com:office:word" xmlns:w="http://schemas.openxmlformats.org/wordprocessingml/2006/main" xmlns:w14="http://schemas.microsoft.com/office/word/2010/wordml" xmlns:wpg="http://schemas.microsoft.com/office/word/2010/wordprocessingGroup" xmlns:wpi="http://schemas.microsoft.com/office/word/2010/wordprocessingInk" xmlns:wne="http://schemas.microsoft.com/office/word/2006/wordml" xmlns:wps="http://schemas.microsoft.com/office/word/2010/wordprocessingShape" mc:Ignorable="w14 wp14">
+  <w:endnote w:type="separator" w:id="-1">
+    <w:p>
+      <w:pPr>
+        <w:spacing w:after="0" w:line="240" w:lineRule="auto"/>
+      </w:pPr>
+      <w:r>
+        <w:separator/>
+      </w:r>
+    </w:p>
+  </w:endnote>
+  <w:endnote w:type="continuationSeparator" w:id="0">
+    <w:p>
+      <w:pPr>
+        <w:spacing w:after="0" w:line="240" w:lineRule="auto"/>
+      </w:pPr>
+      <w:r>
+        <w:continuationSeparator/>
+      </w:r>
+    </w:p>
+  </w:endnote>
+</w:endnotes>
+</file>
+
+<file path=word/footnotes.xml><?xml version="1.0" encoding="utf-8"?>
+<w:footnotes xmlns:wpc="http://schemas.microsoft.com/office/word/2010/wordprocessingCanvas" xmlns:mc="http://schemas.openxmlformats.org/markup-compatibility/2006" xmlns:o="urn:schemas-microsoft-com:office:office" xmlns:r="http://schemas.openxmlformats.org/officeDocument/2006/relationships" xmlns:m="http://schemas.openxmlformats.org/officeDocument/2006/math" xmlns:v="urn:schemas-microsoft-com:vml" xmlns:wp14="http://schemas.microsoft.com/office/word/2010/wordprocessingDrawing" xmlns:wp="http://schemas.openxmlformats.org/drawingml/2006/wordprocessingDrawing" xmlns:w10="urn:schemas-microsoft-com:office:word" xmlns:w="http://schemas.openxmlformats.org/wordprocessingml/2006/main" xmlns:w14="http://schemas.microsoft.com/office/word/2010/wordml" xmlns:wpg="http://schemas.microsoft.com/office/word/2010/wordprocessingGroup" xmlns:wpi="http://schemas.microsoft.com/office/word/2010/wordprocessingInk" xmlns:wne="http://schemas.microsoft.com/office/word/2006/wordml" xmlns:wps="http://schemas.microsoft.com/office/word/2010/wordprocessingShape" mc:Ignorable="w14 wp14">
+  <w:footnote w:type="separator" w:id="-1">
+    <w:p>
+      <w:pPr>
+        <w:spacing w:after="0" w:line="240" w:lineRule="auto"/>
+      </w:pPr>
+      <w:r>
+        <w:separator/>
+      </w:r>
+    </w:p>
+  </w:footnote>
+  <w:footnote w:type="continuationSeparator" w:id="0">
+    <w:p>
+      <w:pPr>
+        <w:spacing w:after="0" w:line="240" w:lineRule="auto"/>
+      </w:pPr>
+      <w:r>
+        <w:continuationSeparator/>
+      </w:r>
+    </w:p>
+  </w:footnote>
+  <w:footnote w:id="1">
+    <w:p>
+      <w:pPr>
+        <w:pStyle w:val="Fodnotetekst"/>
+        <w:rPr>
+          <w:lang w:val="en-US"/>
+        </w:rPr>
+      </w:pPr>
+      <w:r>
+        <w:rPr>
+          <w:rStyle w:val="Fodnotehenvisning"/>
+        </w:rPr>
+        <w:footnoteRef/>
+      </w:r>
+      <w:r>
+        <w:rPr>
+          <w:lang w:val="en-US"/>
+        </w:rPr>
+        <w:t xml:space="preserve"> Diagram added in visual studio project</w:t>
+      </w:r>
+    </w:p>
+  </w:footnote>
+</w:footnotes>
 </file>
 
 <file path=word/styles.xml><?xml version="1.0" encoding="utf-8"?>
@@ -826,6 +1019,45 @@
       <w:lang w:eastAsia="en-US"/>
     </w:rPr>
   </w:style>
+  <w:style w:type="paragraph" w:styleId="Fodnotetekst">
+    <w:name w:val="footnote text"/>
+    <w:basedOn w:val="Normal"/>
+    <w:link w:val="FodnotetekstTegn"/>
+    <w:uiPriority w:val="99"/>
+    <w:semiHidden/>
+    <w:unhideWhenUsed/>
+    <w:rsid w:val="00E60922"/>
+    <w:pPr>
+      <w:spacing w:after="0" w:line="240" w:lineRule="auto"/>
+    </w:pPr>
+    <w:rPr>
+      <w:sz w:val="20"/>
+      <w:szCs w:val="20"/>
+    </w:rPr>
+  </w:style>
+  <w:style w:type="character" w:customStyle="1" w:styleId="FodnotetekstTegn">
+    <w:name w:val="Fodnotetekst Tegn"/>
+    <w:basedOn w:val="Standardskrifttypeiafsnit"/>
+    <w:link w:val="Fodnotetekst"/>
+    <w:uiPriority w:val="99"/>
+    <w:semiHidden/>
+    <w:rsid w:val="00E60922"/>
+    <w:rPr>
+      <w:sz w:val="20"/>
+      <w:szCs w:val="20"/>
+    </w:rPr>
+  </w:style>
+  <w:style w:type="character" w:styleId="Fodnotehenvisning">
+    <w:name w:val="footnote reference"/>
+    <w:basedOn w:val="Standardskrifttypeiafsnit"/>
+    <w:uiPriority w:val="99"/>
+    <w:semiHidden/>
+    <w:unhideWhenUsed/>
+    <w:rsid w:val="00E60922"/>
+    <w:rPr>
+      <w:vertAlign w:val="superscript"/>
+    </w:rPr>
+  </w:style>
 </w:styles>
 </file>
 
@@ -1227,6 +1459,45 @@
       <w:sz w:val="24"/>
       <w:szCs w:val="24"/>
       <w:lang w:eastAsia="en-US"/>
+    </w:rPr>
+  </w:style>
+  <w:style w:type="paragraph" w:styleId="Fodnotetekst">
+    <w:name w:val="footnote text"/>
+    <w:basedOn w:val="Normal"/>
+    <w:link w:val="FodnotetekstTegn"/>
+    <w:uiPriority w:val="99"/>
+    <w:semiHidden/>
+    <w:unhideWhenUsed/>
+    <w:rsid w:val="00E60922"/>
+    <w:pPr>
+      <w:spacing w:after="0" w:line="240" w:lineRule="auto"/>
+    </w:pPr>
+    <w:rPr>
+      <w:sz w:val="20"/>
+      <w:szCs w:val="20"/>
+    </w:rPr>
+  </w:style>
+  <w:style w:type="character" w:customStyle="1" w:styleId="FodnotetekstTegn">
+    <w:name w:val="Fodnotetekst Tegn"/>
+    <w:basedOn w:val="Standardskrifttypeiafsnit"/>
+    <w:link w:val="Fodnotetekst"/>
+    <w:uiPriority w:val="99"/>
+    <w:semiHidden/>
+    <w:rsid w:val="00E60922"/>
+    <w:rPr>
+      <w:sz w:val="20"/>
+      <w:szCs w:val="20"/>
+    </w:rPr>
+  </w:style>
+  <w:style w:type="character" w:styleId="Fodnotehenvisning">
+    <w:name w:val="footnote reference"/>
+    <w:basedOn w:val="Standardskrifttypeiafsnit"/>
+    <w:uiPriority w:val="99"/>
+    <w:semiHidden/>
+    <w:unhideWhenUsed/>
+    <w:rsid w:val="00E60922"/>
+    <w:rPr>
+      <w:vertAlign w:val="superscript"/>
     </w:rPr>
   </w:style>
 </w:styles>
@@ -1515,4 +1786,16 @@
   <a:objectDefaults/>
   <a:extraClrSchemeLst/>
 </a:theme>
+</file>
+
+<file path=customXml/item1.xml><?xml version="1.0" encoding="utf-8"?>
+<b:Sources xmlns:b="http://schemas.openxmlformats.org/officeDocument/2006/bibliography" xmlns="http://schemas.openxmlformats.org/officeDocument/2006/bibliography" SelectedStyle="\APA.XSL" StyleName="APA"/>
+</file>
+
+<file path=customXml/itemProps1.xml><?xml version="1.0" encoding="utf-8"?>
+<ds:datastoreItem xmlns:ds="http://schemas.openxmlformats.org/officeDocument/2006/customXml" ds:itemID="{9B7A63F2-777A-49A6-88DC-2568696C568A}">
+  <ds:schemaRefs>
+    <ds:schemaRef ds:uri="http://schemas.openxmlformats.org/officeDocument/2006/bibliography"/>
+  </ds:schemaRefs>
+</ds:datastoreItem>
 </file>
</xml_diff>

<commit_message>
Made system sequence diagram to the use cases described in the diagram and updated the usecase doc abit
</commit_message>
<xml_diff>
--- a/Artifacts/Use Cases.docx
+++ b/Artifacts/Use Cases.docx
@@ -60,11 +60,9 @@
             <w:tcW w:w="2445" w:type="dxa"/>
           </w:tcPr>
           <w:p>
-            <w:proofErr w:type="spellStart"/>
             <w:r>
               <w:t>Description</w:t>
             </w:r>
-            <w:proofErr w:type="spellEnd"/>
           </w:p>
         </w:tc>
         <w:tc>
@@ -129,13 +127,8 @@
             <w:tcW w:w="2445" w:type="dxa"/>
           </w:tcPr>
           <w:p>
-            <w:proofErr w:type="spellStart"/>
             <w:r>
-              <w:t>Details</w:t>
-            </w:r>
-            <w:proofErr w:type="spellEnd"/>
-            <w:r>
-              <w:t xml:space="preserve"> and diagram</w:t>
+              <w:t>Details and diagram</w:t>
             </w:r>
             <w:r>
               <w:rPr>
@@ -283,6 +276,8 @@
         </w:rPr>
         <w:t>The system will create some meta-properties such as an initial filename, and some text in the document, creating a new document should also take the user to their new document so they can start editing.</w:t>
       </w:r>
+      <w:bookmarkStart w:id="0" w:name="_GoBack"/>
+      <w:bookmarkEnd w:id="0"/>
     </w:p>
     <w:p>
       <w:pPr>
@@ -338,15 +333,30 @@
         </w:rPr>
         <w:t>ge, so that the data is consistent.</w:t>
       </w:r>
-    </w:p>
-    <w:p>
-      <w:pPr>
-        <w:rPr>
-          <w:lang w:val="en-US"/>
-        </w:rPr>
-      </w:pPr>
-      <w:r>
-        <w:rPr>
+      <w:r>
+        <w:rPr>
+          <w:rFonts w:asciiTheme="minorHAnsi" w:eastAsiaTheme="minorEastAsia" w:hAnsiTheme="minorHAnsi" w:cstheme="minorBidi"/>
+          <w:i w:val="0"/>
+          <w:iCs w:val="0"/>
+          <w:color w:val="auto"/>
+          <w:spacing w:val="0"/>
+          <w:sz w:val="22"/>
+          <w:szCs w:val="22"/>
+          <w:lang w:val="en-US" w:eastAsia="ja-JP"/>
+        </w:rPr>
+        <w:t xml:space="preserve"> The program will prompt the user for a new name for the document</w:t>
+      </w:r>
+    </w:p>
+    <w:p>
+      <w:pPr>
+        <w:rPr>
+          <w:b/>
+          <w:lang w:val="en-US"/>
+        </w:rPr>
+      </w:pPr>
+      <w:r>
+        <w:rPr>
+          <w:b/>
           <w:lang w:val="en-US"/>
         </w:rPr>
         <w:t>Precondition:</w:t>
@@ -364,8 +374,6 @@
         </w:rPr>
         <w:t>The user must have access and rights to a document.</w:t>
       </w:r>
-      <w:bookmarkStart w:id="0" w:name="_GoBack"/>
-      <w:bookmarkEnd w:id="0"/>
     </w:p>
     <w:p>
       <w:pPr>
@@ -1793,7 +1801,7 @@
 </file>
 
 <file path=customXml/itemProps1.xml><?xml version="1.0" encoding="utf-8"?>
-<ds:datastoreItem xmlns:ds="http://schemas.openxmlformats.org/officeDocument/2006/customXml" ds:itemID="{9B7A63F2-777A-49A6-88DC-2568696C568A}">
+<ds:datastoreItem xmlns:ds="http://schemas.openxmlformats.org/officeDocument/2006/customXml" ds:itemID="{92EB257D-335C-4B72-AA3A-B1E368ECE386}">
   <ds:schemaRefs>
     <ds:schemaRef ds:uri="http://schemas.openxmlformats.org/officeDocument/2006/bibliography"/>
   </ds:schemaRefs>

</xml_diff>

<commit_message>
Updated use cases and diagrams, along with other minor fixes, additions and comments.
</commit_message>
<xml_diff>
--- a/Artifacts/Use Cases.docx
+++ b/Artifacts/Use Cases.docx
@@ -127,8 +127,22 @@
             <w:tcW w:w="2445" w:type="dxa"/>
           </w:tcPr>
           <w:p>
+            <w:pPr>
+              <w:rPr>
+                <w:lang w:val="en-US"/>
+              </w:rPr>
+            </w:pPr>
             <w:r>
+              <w:rPr>
+                <w:lang w:val="en-US"/>
+              </w:rPr>
               <w:t>Details and diagram</w:t>
+            </w:r>
+            <w:r>
+              <w:rPr>
+                <w:lang w:val="en-US"/>
+              </w:rPr>
+              <w:t xml:space="preserve"> added for Use case 1 and 2.</w:t>
             </w:r>
             <w:r>
               <w:rPr>
@@ -157,19 +171,60 @@
           <w:tcPr>
             <w:tcW w:w="2444" w:type="dxa"/>
           </w:tcPr>
-          <w:p/>
+          <w:p>
+            <w:r>
+              <w:t>13-12-2012</w:t>
+            </w:r>
+          </w:p>
         </w:tc>
         <w:tc>
           <w:tcPr>
             <w:tcW w:w="2445" w:type="dxa"/>
           </w:tcPr>
-          <w:p/>
+          <w:p>
+            <w:pPr>
+              <w:rPr>
+                <w:lang w:val="en-US"/>
+              </w:rPr>
+            </w:pPr>
+            <w:r>
+              <w:rPr>
+                <w:lang w:val="en-US"/>
+              </w:rPr>
+              <w:t>Diagrams edited for use case 1 and 2.</w:t>
+            </w:r>
+          </w:p>
+          <w:p>
+            <w:pPr>
+              <w:rPr>
+                <w:lang w:val="en-US"/>
+              </w:rPr>
+            </w:pPr>
+            <w:r>
+              <w:rPr>
+                <w:lang w:val="en-US"/>
+              </w:rPr>
+              <w:t>Details and diagram added for use cases 2-8.</w:t>
+            </w:r>
+          </w:p>
         </w:tc>
         <w:tc>
           <w:tcPr>
             <w:tcW w:w="2445" w:type="dxa"/>
           </w:tcPr>
-          <w:p/>
+          <w:p>
+            <w:pPr>
+              <w:rPr>
+                <w:lang w:val="en-US"/>
+              </w:rPr>
+            </w:pPr>
+            <w:r>
+              <w:rPr>
+                <w:lang w:val="en-US"/>
+              </w:rPr>
+              <w:t>Kewin</w:t>
+            </w:r>
+          </w:p>
         </w:tc>
       </w:tr>
       <w:tr>
@@ -177,19 +232,37 @@
           <w:tcPr>
             <w:tcW w:w="2444" w:type="dxa"/>
           </w:tcPr>
-          <w:p/>
+          <w:p>
+            <w:pPr>
+              <w:rPr>
+                <w:lang w:val="en-US"/>
+              </w:rPr>
+            </w:pPr>
+          </w:p>
         </w:tc>
         <w:tc>
           <w:tcPr>
             <w:tcW w:w="2445" w:type="dxa"/>
           </w:tcPr>
-          <w:p/>
+          <w:p>
+            <w:pPr>
+              <w:rPr>
+                <w:lang w:val="en-US"/>
+              </w:rPr>
+            </w:pPr>
+          </w:p>
         </w:tc>
         <w:tc>
           <w:tcPr>
             <w:tcW w:w="2445" w:type="dxa"/>
           </w:tcPr>
-          <w:p/>
+          <w:p>
+            <w:pPr>
+              <w:rPr>
+                <w:lang w:val="en-US"/>
+              </w:rPr>
+            </w:pPr>
+          </w:p>
         </w:tc>
       </w:tr>
     </w:tbl>
@@ -214,6 +287,12 @@
           <w:lang w:val="en-US"/>
         </w:rPr>
       </w:pPr>
+      <w:r>
+        <w:rPr>
+          <w:lang w:val="en-US"/>
+        </w:rPr>
+        <w:t xml:space="preserve">1: </w:t>
+      </w:r>
       <w:r>
         <w:rPr>
           <w:lang w:val="en-US"/>
@@ -276,8 +355,6 @@
         </w:rPr>
         <w:t>The system will create some meta-properties such as an initial filename, and some text in the document, creating a new document should also take the user to their new document so they can start editing.</w:t>
       </w:r>
-      <w:bookmarkStart w:id="0" w:name="_GoBack"/>
-      <w:bookmarkEnd w:id="0"/>
     </w:p>
     <w:p>
       <w:pPr>
@@ -286,6 +363,12 @@
           <w:lang w:val="en-US"/>
         </w:rPr>
       </w:pPr>
+      <w:r>
+        <w:rPr>
+          <w:lang w:val="en-US"/>
+        </w:rPr>
+        <w:t xml:space="preserve">2: </w:t>
+      </w:r>
       <w:r>
         <w:rPr>
           <w:lang w:val="en-US"/>
@@ -318,7 +401,7 @@
           <w:szCs w:val="22"/>
           <w:lang w:val="en-US" w:eastAsia="ja-JP"/>
         </w:rPr>
-        <w:t>Simply changes the name of the document to the desired name, which also should appear in the explorer, and be updated in the underlying data stora</w:t>
+        <w:t>Simply changes the name of the document to the desired name, which als</w:t>
       </w:r>
       <w:r>
         <w:rPr>
@@ -331,7 +414,7 @@
           <w:szCs w:val="22"/>
           <w:lang w:val="en-US" w:eastAsia="ja-JP"/>
         </w:rPr>
-        <w:t>ge, so that the data is consistent.</w:t>
+        <w:t>o should appear in the explorer</w:t>
       </w:r>
       <w:r>
         <w:rPr>
@@ -344,8 +427,47 @@
           <w:szCs w:val="22"/>
           <w:lang w:val="en-US" w:eastAsia="ja-JP"/>
         </w:rPr>
+        <w:t>.</w:t>
+      </w:r>
+      <w:r>
+        <w:rPr>
+          <w:rFonts w:asciiTheme="minorHAnsi" w:eastAsiaTheme="minorEastAsia" w:hAnsiTheme="minorHAnsi" w:cstheme="minorBidi"/>
+          <w:i w:val="0"/>
+          <w:iCs w:val="0"/>
+          <w:color w:val="auto"/>
+          <w:spacing w:val="0"/>
+          <w:sz w:val="22"/>
+          <w:szCs w:val="22"/>
+          <w:lang w:val="en-US" w:eastAsia="ja-JP"/>
+        </w:rPr>
         <w:t xml:space="preserve"> The program will prompt the user for a new name for the document</w:t>
       </w:r>
+      <w:r>
+        <w:rPr>
+          <w:rFonts w:asciiTheme="minorHAnsi" w:eastAsiaTheme="minorEastAsia" w:hAnsiTheme="minorHAnsi" w:cstheme="minorBidi"/>
+          <w:i w:val="0"/>
+          <w:iCs w:val="0"/>
+          <w:color w:val="auto"/>
+          <w:spacing w:val="0"/>
+          <w:sz w:val="22"/>
+          <w:szCs w:val="22"/>
+          <w:lang w:val="en-US" w:eastAsia="ja-JP"/>
+        </w:rPr>
+        <w:t xml:space="preserve">. </w:t>
+      </w:r>
+      <w:r>
+        <w:rPr>
+          <w:rFonts w:asciiTheme="minorHAnsi" w:eastAsiaTheme="minorEastAsia" w:hAnsiTheme="minorHAnsi" w:cstheme="minorBidi"/>
+          <w:i w:val="0"/>
+          <w:iCs w:val="0"/>
+          <w:color w:val="auto"/>
+          <w:spacing w:val="0"/>
+          <w:sz w:val="22"/>
+          <w:szCs w:val="22"/>
+          <w:lang w:val="en-US" w:eastAsia="ja-JP"/>
+        </w:rPr>
+        <w:tab/>
+      </w:r>
     </w:p>
     <w:p>
       <w:pPr>
@@ -386,6 +508,12 @@
         <w:rPr>
           <w:lang w:val="en-US"/>
         </w:rPr>
+        <w:t xml:space="preserve">3: </w:t>
+      </w:r>
+      <w:r>
+        <w:rPr>
+          <w:lang w:val="en-US"/>
+        </w:rPr>
         <w:t>Delete a document</w:t>
       </w:r>
     </w:p>
@@ -399,7 +527,50 @@
         <w:rPr>
           <w:lang w:val="en-US"/>
         </w:rPr>
-        <w:t>The user deletes a document that it has the rights to.</w:t>
+        <w:t>A user wants to delete a document, by first choosing which document he wants to delete. This should appear in the explorer, as well as in the underlying data storage, so that the data is consistent.</w:t>
+      </w:r>
+    </w:p>
+    <w:p>
+      <w:pPr>
+        <w:rPr>
+          <w:b/>
+          <w:lang w:val="en-US"/>
+        </w:rPr>
+      </w:pPr>
+      <w:r>
+        <w:rPr>
+          <w:b/>
+          <w:lang w:val="en-US"/>
+        </w:rPr>
+        <w:t>Precondition:</w:t>
+      </w:r>
+    </w:p>
+    <w:p>
+      <w:pPr>
+        <w:rPr>
+          <w:lang w:val="en-US"/>
+        </w:rPr>
+      </w:pPr>
+      <w:r>
+        <w:rPr>
+          <w:lang w:val="en-US"/>
+        </w:rPr>
+        <w:t>The user must have access and rights to a document.</w:t>
+      </w:r>
+    </w:p>
+    <w:p>
+      <w:pPr>
+        <w:rPr>
+          <w:lang w:val="en-US"/>
+        </w:rPr>
+      </w:pPr>
+      <w:r>
+        <w:rPr>
+          <w:i/>
+          <w:iCs/>
+          <w:lang w:val="en-US"/>
+        </w:rPr>
+        <w:br w:type="page"/>
       </w:r>
     </w:p>
     <w:p>
@@ -413,6 +584,13 @@
         <w:rPr>
           <w:lang w:val="en-US"/>
         </w:rPr>
+        <w:lastRenderedPageBreak/>
+        <w:t xml:space="preserve">4: </w:t>
+      </w:r>
+      <w:r>
+        <w:rPr>
+          <w:lang w:val="en-US"/>
+        </w:rPr>
         <w:t xml:space="preserve">Save a document </w:t>
       </w:r>
     </w:p>
@@ -426,7 +604,35 @@
         <w:rPr>
           <w:lang w:val="en-US"/>
         </w:rPr>
-        <w:t>Saves the document and updates the underlying storage by merging the new file with the old one</w:t>
+        <w:t>The user is done editing a document, this might include changing the name and editing the text of the document, and he wants to save his changes.  When he saves the document it should be updated in the explorer, as well as be updated in the underlying data storage.</w:t>
+      </w:r>
+    </w:p>
+    <w:p>
+      <w:pPr>
+        <w:rPr>
+          <w:b/>
+          <w:lang w:val="en-US"/>
+        </w:rPr>
+      </w:pPr>
+      <w:r>
+        <w:rPr>
+          <w:b/>
+          <w:lang w:val="en-US"/>
+        </w:rPr>
+        <w:t>Precondition:</w:t>
+      </w:r>
+    </w:p>
+    <w:p>
+      <w:pPr>
+        <w:rPr>
+          <w:lang w:val="en-US"/>
+        </w:rPr>
+      </w:pPr>
+      <w:r>
+        <w:rPr>
+          <w:lang w:val="en-US"/>
+        </w:rPr>
+        <w:t>The user must have access and rights to a document.</w:t>
       </w:r>
     </w:p>
     <w:p>
@@ -440,6 +646,12 @@
         <w:rPr>
           <w:lang w:val="en-US"/>
         </w:rPr>
+        <w:t xml:space="preserve">5: </w:t>
+      </w:r>
+      <w:r>
+        <w:rPr>
+          <w:lang w:val="en-US"/>
+        </w:rPr>
         <w:t>Open a document</w:t>
       </w:r>
     </w:p>
@@ -453,7 +665,35 @@
         <w:rPr>
           <w:lang w:val="en-US"/>
         </w:rPr>
-        <w:t>The user clicks on the document in the explorer and it is opened in a window for the user to edit/view.</w:t>
+        <w:t>The user wants to see the contents of a specific document, so he finds it in the explorer, and prompts the program to “open” it.</w:t>
+      </w:r>
+    </w:p>
+    <w:p>
+      <w:pPr>
+        <w:rPr>
+          <w:b/>
+          <w:lang w:val="en-US"/>
+        </w:rPr>
+      </w:pPr>
+      <w:r>
+        <w:rPr>
+          <w:b/>
+          <w:lang w:val="en-US"/>
+        </w:rPr>
+        <w:t>Precondition:</w:t>
+      </w:r>
+    </w:p>
+    <w:p>
+      <w:pPr>
+        <w:rPr>
+          <w:lang w:val="en-US"/>
+        </w:rPr>
+      </w:pPr>
+      <w:r>
+        <w:rPr>
+          <w:lang w:val="en-US"/>
+        </w:rPr>
+        <w:t>The user must have access and rights to a document.</w:t>
       </w:r>
     </w:p>
     <w:p>
@@ -467,20 +707,26 @@
         <w:rPr>
           <w:lang w:val="en-US"/>
         </w:rPr>
-        <w:t>Share a document with another user(s)</w:t>
-      </w:r>
-    </w:p>
-    <w:p>
-      <w:pPr>
-        <w:rPr>
-          <w:lang w:val="en-US"/>
-        </w:rPr>
-      </w:pPr>
-      <w:r>
-        <w:rPr>
-          <w:lang w:val="en-US"/>
-        </w:rPr>
-        <w:t>A user can choose to share a document it has the rights to, with another user so that they both can edit in the same document.</w:t>
+        <w:t xml:space="preserve">6: </w:t>
+      </w:r>
+      <w:r>
+        <w:rPr>
+          <w:lang w:val="en-US"/>
+        </w:rPr>
+        <w:t>Create a project</w:t>
+      </w:r>
+    </w:p>
+    <w:p>
+      <w:pPr>
+        <w:rPr>
+          <w:lang w:val="en-US"/>
+        </w:rPr>
+      </w:pPr>
+      <w:r>
+        <w:rPr>
+          <w:lang w:val="en-US" w:eastAsia="en-US"/>
+        </w:rPr>
+        <w:t>The user wants to create a new project, possibly to be able to share documents with a group of people for an assignment. The program will prompt the user for a name of the project, and create it in the underlying data storage, and then take the user to the new project.</w:t>
       </w:r>
     </w:p>
     <w:p>
@@ -494,21 +740,62 @@
         <w:rPr>
           <w:lang w:val="en-US"/>
         </w:rPr>
-        <w:lastRenderedPageBreak/>
-        <w:t>View all documents user has permission to edit</w:t>
-      </w:r>
-    </w:p>
-    <w:p>
-      <w:pPr>
-        <w:rPr>
-          <w:lang w:val="en-US"/>
-        </w:rPr>
-      </w:pPr>
-      <w:r>
-        <w:rPr>
-          <w:lang w:val="en-US"/>
-        </w:rPr>
-        <w:t>A user gets a view of all the documents available to the user</w:t>
+        <w:t>7</w:t>
+      </w:r>
+      <w:r>
+        <w:rPr>
+          <w:lang w:val="en-US"/>
+        </w:rPr>
+        <w:t xml:space="preserve">: </w:t>
+      </w:r>
+      <w:r>
+        <w:rPr>
+          <w:lang w:val="en-US"/>
+        </w:rPr>
+        <w:t xml:space="preserve">Share a </w:t>
+      </w:r>
+      <w:r>
+        <w:rPr>
+          <w:lang w:val="en-US"/>
+        </w:rPr>
+        <w:t>project with another user</w:t>
+      </w:r>
+    </w:p>
+    <w:p>
+      <w:pPr>
+        <w:rPr>
+          <w:lang w:val="en-US"/>
+        </w:rPr>
+      </w:pPr>
+      <w:r>
+        <w:rPr>
+          <w:lang w:val="en-US"/>
+        </w:rPr>
+        <w:t>An owner of a</w:t>
+      </w:r>
+      <w:r>
+        <w:rPr>
+          <w:lang w:val="en-US"/>
+        </w:rPr>
+        <w:t xml:space="preserve"> project</w:t>
+      </w:r>
+      <w:r>
+        <w:rPr>
+          <w:lang w:val="en-US"/>
+        </w:rPr>
+        <w:t xml:space="preserve"> wants to share it with a new user. The program will prompt the owner for the new user</w:t>
+      </w:r>
+      <w:r>
+        <w:rPr>
+          <w:lang w:val="en-US"/>
+        </w:rPr>
+        <w:t>’</w:t>
+      </w:r>
+      <w:r>
+        <w:rPr>
+          <w:lang w:val="en-US"/>
+        </w:rPr>
+        <w:t>s name, and will update the underlying storage to reflect that the project is now shared with this new user.</w:t>
       </w:r>
     </w:p>
     <w:p>
@@ -518,6 +805,77 @@
           <w:lang w:val="en-US"/>
         </w:rPr>
       </w:pPr>
+      <w:r>
+        <w:rPr>
+          <w:lang w:val="en-US"/>
+        </w:rPr>
+        <w:t>8</w:t>
+      </w:r>
+      <w:r>
+        <w:rPr>
+          <w:lang w:val="en-US"/>
+        </w:rPr>
+        <w:t xml:space="preserve">: </w:t>
+      </w:r>
+      <w:r>
+        <w:rPr>
+          <w:lang w:val="en-US"/>
+        </w:rPr>
+        <w:t xml:space="preserve">View all </w:t>
+      </w:r>
+      <w:r>
+        <w:rPr>
+          <w:lang w:val="en-US"/>
+        </w:rPr>
+        <w:t xml:space="preserve">projects </w:t>
+      </w:r>
+      <w:r>
+        <w:rPr>
+          <w:lang w:val="en-US"/>
+        </w:rPr>
+        <w:t>user has permission to edit</w:t>
+      </w:r>
+    </w:p>
+    <w:p>
+      <w:pPr>
+        <w:rPr>
+          <w:lang w:val="en-US"/>
+        </w:rPr>
+      </w:pPr>
+      <w:r>
+        <w:rPr>
+          <w:lang w:val="en-US"/>
+        </w:rPr>
+        <w:t>The user wants to see all projects he is currently allowed to edit ( projects he either owns or have been shared with him ).</w:t>
+      </w:r>
+      <w:r>
+        <w:rPr>
+          <w:lang w:val="en-US"/>
+        </w:rPr>
+        <w:t xml:space="preserve"> The storage should check all saved projects if the user has access to them, and present a list of projects to the user via the explorer.</w:t>
+      </w:r>
+      <w:bookmarkStart w:id="0" w:name="_GoBack"/>
+      <w:bookmarkEnd w:id="0"/>
+    </w:p>
+    <w:p>
+      <w:pPr>
+        <w:pStyle w:val="Undertitel"/>
+        <w:rPr>
+          <w:lang w:val="en-US"/>
+        </w:rPr>
+      </w:pPr>
+      <w:r>
+        <w:rPr>
+          <w:lang w:val="en-US"/>
+        </w:rPr>
+        <w:t>9</w:t>
+      </w:r>
+      <w:r>
+        <w:rPr>
+          <w:lang w:val="en-US"/>
+        </w:rPr>
+        <w:t xml:space="preserve">: </w:t>
+      </w:r>
       <w:r>
         <w:rPr>
           <w:lang w:val="en-US"/>
@@ -1801,7 +2159,7 @@
 </file>
 
 <file path=customXml/itemProps1.xml><?xml version="1.0" encoding="utf-8"?>
-<ds:datastoreItem xmlns:ds="http://schemas.openxmlformats.org/officeDocument/2006/customXml" ds:itemID="{92EB257D-335C-4B72-AA3A-B1E368ECE386}">
+<ds:datastoreItem xmlns:ds="http://schemas.openxmlformats.org/officeDocument/2006/customXml" ds:itemID="{8C5B90CC-49F0-4D8A-8B4E-203A05860DBB}">
   <ds:schemaRefs>
     <ds:schemaRef ds:uri="http://schemas.openxmlformats.org/officeDocument/2006/bibliography"/>
   </ds:schemaRefs>

</xml_diff>